<commit_message>
Finished HW#3 and Knit
</commit_message>
<xml_diff>
--- a/Wolfe_HW_3.docx
+++ b/Wolfe_HW_3.docx
@@ -2981,6 +2981,21 @@
         <w:rPr>
           <w:rStyle w:val="KeywordTok"/>
         </w:rPr>
+        <w:t xml:space="preserve">library</w:t>
+      </w:r>
+      <w:r>
+        <w:rPr>
+          <w:rStyle w:val="NormalTok"/>
+        </w:rPr>
+        <w:t xml:space="preserve">(alr4)</w:t>
+      </w:r>
+      <w:r>
+        <w:br/>
+      </w:r>
+      <w:r>
+        <w:rPr>
+          <w:rStyle w:val="KeywordTok"/>
+        </w:rPr>
         <w:t xml:space="preserve">dim</w:t>
       </w:r>
       <w:r>
@@ -3168,7 +3183,7 @@
         <w:pStyle w:val="FirstParagraph"/>
       </w:pPr>
       <w:r>
-        <w:t xml:space="preserve">We see that there are 18700 observations across 9 vectors. Next we will execute a non-transformed regression model with acrePrice as the response and improvements, year, acres, tillable, crpPct, and productivity as predictors.</w:t>
+        <w:t xml:space="preserve">In the above printouts, we see that the data has 18700 observations over 9 vectors. In the head we observe that the help file was correct in saying that not all of the vectors contain exclusively values, as some counties in the state of Minnesota have not factored in productivity or had land surveyed to account for if the land is tillable by an assessor. Lets execute a take a look at the summary of the data.</w:t>
       </w:r>
     </w:p>
     <w:p>
@@ -3177,14 +3192,257 @@
       </w:pPr>
       <w:r>
         <w:rPr>
-          <w:rStyle w:val="NormalTok"/>
-        </w:rPr>
-        <w:t xml:space="preserve">modela1&lt;-</w:t>
-      </w:r>
-      <w:r>
-        <w:rPr>
           <w:rStyle w:val="KeywordTok"/>
         </w:rPr>
+        <w:t xml:space="preserve">summary</w:t>
+      </w:r>
+      <w:r>
+        <w:rPr>
+          <w:rStyle w:val="NormalTok"/>
+        </w:rPr>
+        <w:t xml:space="preserve">(MinnLand)</w:t>
+      </w:r>
+    </w:p>
+    <w:p>
+      <w:pPr>
+        <w:pStyle w:val="SourceCode"/>
+      </w:pPr>
+      <w:r>
+        <w:rPr>
+          <w:rStyle w:val="VerbatimChar"/>
+        </w:rPr>
+        <w:t xml:space="preserve">##    acrePrice               region      improvements          year     </w:t>
+      </w:r>
+      <w:r>
+        <w:br/>
+      </w:r>
+      <w:r>
+        <w:rPr>
+          <w:rStyle w:val="VerbatimChar"/>
+        </w:rPr>
+        <w:t xml:space="preserve">##  Min.   :  108   Northwest    :3799   Min.   :  0.000   Min.   :2002  </w:t>
+      </w:r>
+      <w:r>
+        <w:br/>
+      </w:r>
+      <w:r>
+        <w:rPr>
+          <w:rStyle w:val="VerbatimChar"/>
+        </w:rPr>
+        <w:t xml:space="preserve">##  1st Qu.: 1425   West Central :3297   1st Qu.:  0.000   1st Qu.:2004  </w:t>
+      </w:r>
+      <w:r>
+        <w:br/>
+      </w:r>
+      <w:r>
+        <w:rPr>
+          <w:rStyle w:val="VerbatimChar"/>
+        </w:rPr>
+        <w:t xml:space="preserve">##  Median : 2442   Central      :4198   Median :  0.000   Median :2006  </w:t>
+      </w:r>
+      <w:r>
+        <w:br/>
+      </w:r>
+      <w:r>
+        <w:rPr>
+          <w:rStyle w:val="VerbatimChar"/>
+        </w:rPr>
+        <w:t xml:space="preserve">##  Mean   : 2787   South West   :2583   Mean   :  4.493   Mean   :2006  </w:t>
+      </w:r>
+      <w:r>
+        <w:br/>
+      </w:r>
+      <w:r>
+        <w:rPr>
+          <w:rStyle w:val="VerbatimChar"/>
+        </w:rPr>
+        <w:t xml:space="preserve">##  3rd Qu.: 3702   South Central:2832   3rd Qu.:  0.000   3rd Qu.:2008  </w:t>
+      </w:r>
+      <w:r>
+        <w:br/>
+      </w:r>
+      <w:r>
+        <w:rPr>
+          <w:rStyle w:val="VerbatimChar"/>
+        </w:rPr>
+        <w:t xml:space="preserve">##  Max.   :15000   South East   :1991   Max.   :100.000   Max.   :2011  </w:t>
+      </w:r>
+      <w:r>
+        <w:br/>
+      </w:r>
+      <w:r>
+        <w:rPr>
+          <w:rStyle w:val="VerbatimChar"/>
+        </w:rPr>
+        <w:t xml:space="preserve">##                                       NA's   :50                      </w:t>
+      </w:r>
+      <w:r>
+        <w:br/>
+      </w:r>
+      <w:r>
+        <w:rPr>
+          <w:rStyle w:val="VerbatimChar"/>
+        </w:rPr>
+        <w:t xml:space="preserve">##      acres           tillable                financing         crpPct       </w:t>
+      </w:r>
+      <w:r>
+        <w:br/>
+      </w:r>
+      <w:r>
+        <w:rPr>
+          <w:rStyle w:val="VerbatimChar"/>
+        </w:rPr>
+        <w:t xml:space="preserve">##  Min.   :   1.0   Min.   :  0.00   title_transfer :16601   Min.   :  0.000  </w:t>
+      </w:r>
+      <w:r>
+        <w:br/>
+      </w:r>
+      <w:r>
+        <w:rPr>
+          <w:rStyle w:val="VerbatimChar"/>
+        </w:rPr>
+        <w:t xml:space="preserve">##  1st Qu.:  47.0   1st Qu.: 72.00   seller_financed: 2099   1st Qu.:  0.000  </w:t>
+      </w:r>
+      <w:r>
+        <w:br/>
+      </w:r>
+      <w:r>
+        <w:rPr>
+          <w:rStyle w:val="VerbatimChar"/>
+        </w:rPr>
+        <w:t xml:space="preserve">##  Median :  80.0   Median : 92.00                           Median :  0.000  </w:t>
+      </w:r>
+      <w:r>
+        <w:br/>
+      </w:r>
+      <w:r>
+        <w:rPr>
+          <w:rStyle w:val="VerbatimChar"/>
+        </w:rPr>
+        <w:t xml:space="preserve">##  Mean   : 112.7   Mean   : 80.67                           Mean   :  4.163  </w:t>
+      </w:r>
+      <w:r>
+        <w:br/>
+      </w:r>
+      <w:r>
+        <w:rPr>
+          <w:rStyle w:val="VerbatimChar"/>
+        </w:rPr>
+        <w:t xml:space="preserve">##  3rd Qu.: 153.0   3rd Qu.: 97.00                           3rd Qu.:  0.000  </w:t>
+      </w:r>
+      <w:r>
+        <w:br/>
+      </w:r>
+      <w:r>
+        <w:rPr>
+          <w:rStyle w:val="VerbatimChar"/>
+        </w:rPr>
+        <w:t xml:space="preserve">##  Max.   :6970.0   Max.   :100.00                           Max.   :100.000  </w:t>
+      </w:r>
+      <w:r>
+        <w:br/>
+      </w:r>
+      <w:r>
+        <w:rPr>
+          <w:rStyle w:val="VerbatimChar"/>
+        </w:rPr>
+        <w:t xml:space="preserve">##                   NA's   :1212                                              </w:t>
+      </w:r>
+      <w:r>
+        <w:br/>
+      </w:r>
+      <w:r>
+        <w:rPr>
+          <w:rStyle w:val="VerbatimChar"/>
+        </w:rPr>
+        <w:t xml:space="preserve">##   productivity  </w:t>
+      </w:r>
+      <w:r>
+        <w:br/>
+      </w:r>
+      <w:r>
+        <w:rPr>
+          <w:rStyle w:val="VerbatimChar"/>
+        </w:rPr>
+        <w:t xml:space="preserve">##  Min.   : 1.00  </w:t>
+      </w:r>
+      <w:r>
+        <w:br/>
+      </w:r>
+      <w:r>
+        <w:rPr>
+          <w:rStyle w:val="VerbatimChar"/>
+        </w:rPr>
+        <w:t xml:space="preserve">##  1st Qu.:59.00  </w:t>
+      </w:r>
+      <w:r>
+        <w:br/>
+      </w:r>
+      <w:r>
+        <w:rPr>
+          <w:rStyle w:val="VerbatimChar"/>
+        </w:rPr>
+        <w:t xml:space="preserve">##  Median :68.00  </w:t>
+      </w:r>
+      <w:r>
+        <w:br/>
+      </w:r>
+      <w:r>
+        <w:rPr>
+          <w:rStyle w:val="VerbatimChar"/>
+        </w:rPr>
+        <w:t xml:space="preserve">##  Mean   :66.63  </w:t>
+      </w:r>
+      <w:r>
+        <w:br/>
+      </w:r>
+      <w:r>
+        <w:rPr>
+          <w:rStyle w:val="VerbatimChar"/>
+        </w:rPr>
+        <w:t xml:space="preserve">##  3rd Qu.:76.00  </w:t>
+      </w:r>
+      <w:r>
+        <w:br/>
+      </w:r>
+      <w:r>
+        <w:rPr>
+          <w:rStyle w:val="VerbatimChar"/>
+        </w:rPr>
+        <w:t xml:space="preserve">##  Max.   :99.00  </w:t>
+      </w:r>
+      <w:r>
+        <w:br/>
+      </w:r>
+      <w:r>
+        <w:rPr>
+          <w:rStyle w:val="VerbatimChar"/>
+        </w:rPr>
+        <w:t xml:space="preserve">##  NA's   :9717</w:t>
+      </w:r>
+    </w:p>
+    <w:p>
+      <w:pPr>
+        <w:pStyle w:val="FirstParagraph"/>
+      </w:pPr>
+      <w:r>
+        <w:t xml:space="preserve">In the summary, we see that several values have a magnitude of 1 or higher so we could consider using log transformation. But first, lets execute a non-transformed linear regression.</w:t>
+      </w:r>
+    </w:p>
+    <w:p>
+      <w:pPr>
+        <w:pStyle w:val="SourceCode"/>
+      </w:pPr>
+      <w:r>
+        <w:rPr>
+          <w:rStyle w:val="NormalTok"/>
+        </w:rPr>
+        <w:t xml:space="preserve">modela&lt;-</w:t>
+      </w:r>
+      <w:r>
+        <w:rPr>
+          <w:rStyle w:val="KeywordTok"/>
+        </w:rPr>
         <w:t xml:space="preserve">lm</w:t>
       </w:r>
       <w:r>
@@ -3201,12 +3459,6 @@
       </w:r>
       <w:r>
         <w:rPr>
-          <w:rStyle w:val="StringTok"/>
-        </w:rPr>
-        <w:t xml:space="preserve"> </w:t>
-      </w:r>
-      <w:r>
-        <w:rPr>
           <w:rStyle w:val="NormalTok"/>
         </w:rPr>
         <w:t xml:space="preserve">improvements</w:t>
@@ -3219,12 +3471,6 @@
       </w:r>
       <w:r>
         <w:rPr>
-          <w:rStyle w:val="StringTok"/>
-        </w:rPr>
-        <w:t xml:space="preserve"> </w:t>
-      </w:r>
-      <w:r>
-        <w:rPr>
           <w:rStyle w:val="NormalTok"/>
         </w:rPr>
         <w:t xml:space="preserve">year</w:t>
@@ -3237,12 +3483,6 @@
       </w:r>
       <w:r>
         <w:rPr>
-          <w:rStyle w:val="StringTok"/>
-        </w:rPr>
-        <w:t xml:space="preserve"> </w:t>
-      </w:r>
-      <w:r>
-        <w:rPr>
           <w:rStyle w:val="NormalTok"/>
         </w:rPr>
         <w:t xml:space="preserve">acres</w:t>
@@ -3255,12 +3495,6 @@
       </w:r>
       <w:r>
         <w:rPr>
-          <w:rStyle w:val="StringTok"/>
-        </w:rPr>
-        <w:t xml:space="preserve"> </w:t>
-      </w:r>
-      <w:r>
-        <w:rPr>
           <w:rStyle w:val="NormalTok"/>
         </w:rPr>
         <w:t xml:space="preserve">tillable</w:t>
@@ -3273,12 +3507,6 @@
       </w:r>
       <w:r>
         <w:rPr>
-          <w:rStyle w:val="StringTok"/>
-        </w:rPr>
-        <w:t xml:space="preserve"> </w:t>
-      </w:r>
-      <w:r>
-        <w:rPr>
           <w:rStyle w:val="NormalTok"/>
         </w:rPr>
         <w:t xml:space="preserve">crpPct</w:t>
@@ -3291,12 +3519,6 @@
       </w:r>
       <w:r>
         <w:rPr>
-          <w:rStyle w:val="StringTok"/>
-        </w:rPr>
-        <w:t xml:space="preserve"> </w:t>
-      </w:r>
-      <w:r>
-        <w:rPr>
           <w:rStyle w:val="NormalTok"/>
         </w:rPr>
         <w:t xml:space="preserve">productivity, </w:t>
@@ -3326,7 +3548,7 @@
         <w:rPr>
           <w:rStyle w:val="NormalTok"/>
         </w:rPr>
-        <w:t xml:space="preserve">(modela1)</w:t>
+        <w:t xml:space="preserve">(modela)</w:t>
       </w:r>
     </w:p>
     <w:p>
@@ -3558,6 +3780,14 @@
     </w:p>
     <w:p>
       <w:pPr>
+        <w:pStyle w:val="FirstParagraph"/>
+      </w:pPr>
+      <w:r>
+        <w:t xml:space="preserve">After executing the model, we should look further into our residuals.</w:t>
+      </w:r>
+    </w:p>
+    <w:p>
+      <w:pPr>
         <w:pStyle w:val="SourceCode"/>
       </w:pPr>
       <w:r>
@@ -3618,9 +3848,6 @@
         <w:br/>
       </w:r>
       <w:r>
-        <w:br/>
-      </w:r>
-      <w:r>
         <w:rPr>
           <w:rStyle w:val="KeywordTok"/>
         </w:rPr>
@@ -3630,7 +3857,7 @@
         <w:rPr>
           <w:rStyle w:val="NormalTok"/>
         </w:rPr>
-        <w:t xml:space="preserve">(modela1)</w:t>
+        <w:t xml:space="preserve">(modela)</w:t>
       </w:r>
     </w:p>
     <w:p>
@@ -3647,7 +3874,7 @@
               <a:graphicData uri="http://schemas.openxmlformats.org/drawingml/2006/picture">
                 <pic:pic>
                   <pic:nvPicPr>
-                    <pic:cNvPr descr="Wolfe_HW_3_files/figure-docx/unnamed-chunk-20-1.png" id="0" name="Picture"/>
+                    <pic:cNvPr descr="Wolfe_HW_3_files/figure-docx/unnamed-chunk-21-1.png" id="0" name="Picture"/>
                     <pic:cNvPicPr>
                       <a:picLocks noChangeArrowheads="1" noChangeAspect="1"/>
                     </pic:cNvPicPr>
@@ -3679,6 +3906,20 @@
           </wp:inline>
         </w:drawing>
       </w:r>
+      <w:r>
+        <w:t xml:space="preserve"> </w:t>
+      </w:r>
+      <w:r>
+        <w:t xml:space="preserve">In our residuals vs. fitted plot we can see that there is a curve in our residuals, indicating that we should try to transform the data in order to execute a more accurate regression model.</w:t>
+      </w:r>
+    </w:p>
+    <w:p>
+      <w:pPr>
+        <w:pStyle w:val="BodyText"/>
+      </w:pPr>
+      <w:r>
+        <w:t xml:space="preserve">So lets try a log transformation.</w:t>
+      </w:r>
     </w:p>
     <w:p>
       <w:pPr>
@@ -3686,15 +3927,453 @@
       </w:pPr>
       <w:r>
         <w:rPr>
+          <w:rStyle w:val="NormalTok"/>
+        </w:rPr>
+        <w:t xml:space="preserve">modelaLog&lt;-</w:t>
+      </w:r>
+      <w:r>
+        <w:rPr>
           <w:rStyle w:val="KeywordTok"/>
         </w:rPr>
-        <w:t xml:space="preserve">invResPlot</w:t>
-      </w:r>
-      <w:r>
-        <w:rPr>
-          <w:rStyle w:val="NormalTok"/>
-        </w:rPr>
-        <w:t xml:space="preserve">(modela1)</w:t>
+        <w:t xml:space="preserve">lm</w:t>
+      </w:r>
+      <w:r>
+        <w:rPr>
+          <w:rStyle w:val="NormalTok"/>
+        </w:rPr>
+        <w:t xml:space="preserve">(</w:t>
+      </w:r>
+      <w:r>
+        <w:rPr>
+          <w:rStyle w:val="KeywordTok"/>
+        </w:rPr>
+        <w:t xml:space="preserve">log</w:t>
+      </w:r>
+      <w:r>
+        <w:rPr>
+          <w:rStyle w:val="NormalTok"/>
+        </w:rPr>
+        <w:t xml:space="preserve">(acrePrice)</w:t>
+      </w:r>
+      <w:r>
+        <w:rPr>
+          <w:rStyle w:val="OperatorTok"/>
+        </w:rPr>
+        <w:t xml:space="preserve">~</w:t>
+      </w:r>
+      <w:r>
+        <w:rPr>
+          <w:rStyle w:val="NormalTok"/>
+        </w:rPr>
+        <w:t xml:space="preserve">improvements</w:t>
+      </w:r>
+      <w:r>
+        <w:rPr>
+          <w:rStyle w:val="OperatorTok"/>
+        </w:rPr>
+        <w:t xml:space="preserve">+</w:t>
+      </w:r>
+      <w:r>
+        <w:rPr>
+          <w:rStyle w:val="NormalTok"/>
+        </w:rPr>
+        <w:t xml:space="preserve">year</w:t>
+      </w:r>
+      <w:r>
+        <w:rPr>
+          <w:rStyle w:val="OperatorTok"/>
+        </w:rPr>
+        <w:t xml:space="preserve">+</w:t>
+      </w:r>
+      <w:r>
+        <w:rPr>
+          <w:rStyle w:val="KeywordTok"/>
+        </w:rPr>
+        <w:t xml:space="preserve">log</w:t>
+      </w:r>
+      <w:r>
+        <w:rPr>
+          <w:rStyle w:val="NormalTok"/>
+        </w:rPr>
+        <w:t xml:space="preserve">(acres)</w:t>
+      </w:r>
+      <w:r>
+        <w:rPr>
+          <w:rStyle w:val="OperatorTok"/>
+        </w:rPr>
+        <w:t xml:space="preserve">+</w:t>
+      </w:r>
+      <w:r>
+        <w:rPr>
+          <w:rStyle w:val="KeywordTok"/>
+        </w:rPr>
+        <w:t xml:space="preserve">log</w:t>
+      </w:r>
+      <w:r>
+        <w:rPr>
+          <w:rStyle w:val="NormalTok"/>
+        </w:rPr>
+        <w:t xml:space="preserve">(tillable)</w:t>
+      </w:r>
+      <w:r>
+        <w:rPr>
+          <w:rStyle w:val="OperatorTok"/>
+        </w:rPr>
+        <w:t xml:space="preserve">+</w:t>
+      </w:r>
+      <w:r>
+        <w:rPr>
+          <w:rStyle w:val="NormalTok"/>
+        </w:rPr>
+        <w:t xml:space="preserve">crpPct</w:t>
+      </w:r>
+      <w:r>
+        <w:rPr>
+          <w:rStyle w:val="OperatorTok"/>
+        </w:rPr>
+        <w:t xml:space="preserve">+</w:t>
+      </w:r>
+      <w:r>
+        <w:rPr>
+          <w:rStyle w:val="NormalTok"/>
+        </w:rPr>
+        <w:t xml:space="preserve">productivity, </w:t>
+      </w:r>
+      <w:r>
+        <w:rPr>
+          <w:rStyle w:val="DataTypeTok"/>
+        </w:rPr>
+        <w:t xml:space="preserve">data=</w:t>
+      </w:r>
+      <w:r>
+        <w:rPr>
+          <w:rStyle w:val="NormalTok"/>
+        </w:rPr>
+        <w:t xml:space="preserve">MinnLand)</w:t>
+      </w:r>
+      <w:r>
+        <w:br/>
+      </w:r>
+      <w:r>
+        <w:rPr>
+          <w:rStyle w:val="KeywordTok"/>
+        </w:rPr>
+        <w:t xml:space="preserve">summary</w:t>
+      </w:r>
+      <w:r>
+        <w:rPr>
+          <w:rStyle w:val="NormalTok"/>
+        </w:rPr>
+        <w:t xml:space="preserve">(modelaLog)</w:t>
+      </w:r>
+    </w:p>
+    <w:p>
+      <w:pPr>
+        <w:pStyle w:val="SourceCode"/>
+      </w:pPr>
+      <w:r>
+        <w:rPr>
+          <w:rStyle w:val="VerbatimChar"/>
+        </w:rPr>
+        <w:t xml:space="preserve">## </w:t>
+      </w:r>
+      <w:r>
+        <w:br/>
+      </w:r>
+      <w:r>
+        <w:rPr>
+          <w:rStyle w:val="VerbatimChar"/>
+        </w:rPr>
+        <w:t xml:space="preserve">## Call:</w:t>
+      </w:r>
+      <w:r>
+        <w:br/>
+      </w:r>
+      <w:r>
+        <w:rPr>
+          <w:rStyle w:val="VerbatimChar"/>
+        </w:rPr>
+        <w:t xml:space="preserve">## lm(formula = log(acrePrice) ~ improvements + year + log(acres) + </w:t>
+      </w:r>
+      <w:r>
+        <w:br/>
+      </w:r>
+      <w:r>
+        <w:rPr>
+          <w:rStyle w:val="VerbatimChar"/>
+        </w:rPr>
+        <w:t xml:space="preserve">##     log(tillable) + crpPct + productivity, data = MinnLand)</w:t>
+      </w:r>
+      <w:r>
+        <w:br/>
+      </w:r>
+      <w:r>
+        <w:rPr>
+          <w:rStyle w:val="VerbatimChar"/>
+        </w:rPr>
+        <w:t xml:space="preserve">## </w:t>
+      </w:r>
+      <w:r>
+        <w:br/>
+      </w:r>
+      <w:r>
+        <w:rPr>
+          <w:rStyle w:val="VerbatimChar"/>
+        </w:rPr>
+        <w:t xml:space="preserve">## Residuals:</w:t>
+      </w:r>
+      <w:r>
+        <w:br/>
+      </w:r>
+      <w:r>
+        <w:rPr>
+          <w:rStyle w:val="VerbatimChar"/>
+        </w:rPr>
+        <w:t xml:space="preserve">##      Min       1Q   Median       3Q      Max </w:t>
+      </w:r>
+      <w:r>
+        <w:br/>
+      </w:r>
+      <w:r>
+        <w:rPr>
+          <w:rStyle w:val="VerbatimChar"/>
+        </w:rPr>
+        <w:t xml:space="preserve">## -1.98676 -0.16654  0.02461  0.19444  1.97712 </w:t>
+      </w:r>
+      <w:r>
+        <w:br/>
+      </w:r>
+      <w:r>
+        <w:rPr>
+          <w:rStyle w:val="VerbatimChar"/>
+        </w:rPr>
+        <w:t xml:space="preserve">## </w:t>
+      </w:r>
+      <w:r>
+        <w:br/>
+      </w:r>
+      <w:r>
+        <w:rPr>
+          <w:rStyle w:val="VerbatimChar"/>
+        </w:rPr>
+        <w:t xml:space="preserve">## Coefficients:</w:t>
+      </w:r>
+      <w:r>
+        <w:br/>
+      </w:r>
+      <w:r>
+        <w:rPr>
+          <w:rStyle w:val="VerbatimChar"/>
+        </w:rPr>
+        <w:t xml:space="preserve">##                 Estimate Std. Error t value Pr(&gt;|t|)    </w:t>
+      </w:r>
+      <w:r>
+        <w:br/>
+      </w:r>
+      <w:r>
+        <w:rPr>
+          <w:rStyle w:val="VerbatimChar"/>
+        </w:rPr>
+        <w:t xml:space="preserve">## (Intercept)   -2.376e+02  3.239e+00  -73.37   &lt;2e-16 ***</w:t>
+      </w:r>
+      <w:r>
+        <w:br/>
+      </w:r>
+      <w:r>
+        <w:rPr>
+          <w:rStyle w:val="VerbatimChar"/>
+        </w:rPr>
+        <w:t xml:space="preserve">## improvements   1.469e-02  4.653e-04   31.58   &lt;2e-16 ***</w:t>
+      </w:r>
+      <w:r>
+        <w:br/>
+      </w:r>
+      <w:r>
+        <w:rPr>
+          <w:rStyle w:val="VerbatimChar"/>
+        </w:rPr>
+        <w:t xml:space="preserve">## year           1.216e-01  1.616e-03   75.25   &lt;2e-16 ***</w:t>
+      </w:r>
+      <w:r>
+        <w:br/>
+      </w:r>
+      <w:r>
+        <w:rPr>
+          <w:rStyle w:val="VerbatimChar"/>
+        </w:rPr>
+        <w:t xml:space="preserve">## log(acres)    -1.082e-01  5.556e-03  -19.48   &lt;2e-16 ***</w:t>
+      </w:r>
+      <w:r>
+        <w:br/>
+      </w:r>
+      <w:r>
+        <w:rPr>
+          <w:rStyle w:val="VerbatimChar"/>
+        </w:rPr>
+        <w:t xml:space="preserve">## log(tillable)  2.155e-01  1.564e-02   13.78   &lt;2e-16 ***</w:t>
+      </w:r>
+      <w:r>
+        <w:br/>
+      </w:r>
+      <w:r>
+        <w:rPr>
+          <w:rStyle w:val="VerbatimChar"/>
+        </w:rPr>
+        <w:t xml:space="preserve">## crpPct        -4.732e-03  2.941e-04  -16.09   &lt;2e-16 ***</w:t>
+      </w:r>
+      <w:r>
+        <w:br/>
+      </w:r>
+      <w:r>
+        <w:rPr>
+          <w:rStyle w:val="VerbatimChar"/>
+        </w:rPr>
+        <w:t xml:space="preserve">## productivity   1.630e-02  3.118e-04   52.27   &lt;2e-16 ***</w:t>
+      </w:r>
+      <w:r>
+        <w:br/>
+      </w:r>
+      <w:r>
+        <w:rPr>
+          <w:rStyle w:val="VerbatimChar"/>
+        </w:rPr>
+        <w:t xml:space="preserve">## ---</w:t>
+      </w:r>
+      <w:r>
+        <w:br/>
+      </w:r>
+      <w:r>
+        <w:rPr>
+          <w:rStyle w:val="VerbatimChar"/>
+        </w:rPr>
+        <w:t xml:space="preserve">## Signif. codes:  0 '***' 0.001 '**' 0.01 '*' 0.05 '.' 0.1 ' ' 1</w:t>
+      </w:r>
+      <w:r>
+        <w:br/>
+      </w:r>
+      <w:r>
+        <w:rPr>
+          <w:rStyle w:val="VerbatimChar"/>
+        </w:rPr>
+        <w:t xml:space="preserve">## </w:t>
+      </w:r>
+      <w:r>
+        <w:br/>
+      </w:r>
+      <w:r>
+        <w:rPr>
+          <w:rStyle w:val="VerbatimChar"/>
+        </w:rPr>
+        <w:t xml:space="preserve">## Residual standard error: 0.365 on 8763 degrees of freedom</w:t>
+      </w:r>
+      <w:r>
+        <w:br/>
+      </w:r>
+      <w:r>
+        <w:rPr>
+          <w:rStyle w:val="VerbatimChar"/>
+        </w:rPr>
+        <w:t xml:space="preserve">##   (9930 observations deleted due to missingness)</w:t>
+      </w:r>
+      <w:r>
+        <w:br/>
+      </w:r>
+      <w:r>
+        <w:rPr>
+          <w:rStyle w:val="VerbatimChar"/>
+        </w:rPr>
+        <w:t xml:space="preserve">## Multiple R-squared:  0.5605, Adjusted R-squared:  0.5602 </w:t>
+      </w:r>
+      <w:r>
+        <w:br/>
+      </w:r>
+      <w:r>
+        <w:rPr>
+          <w:rStyle w:val="VerbatimChar"/>
+        </w:rPr>
+        <w:t xml:space="preserve">## F-statistic:  1863 on 6 and 8763 DF,  p-value: &lt; 2.2e-16</w:t>
+      </w:r>
+    </w:p>
+    <w:p>
+      <w:pPr>
+        <w:pStyle w:val="FirstParagraph"/>
+      </w:pPr>
+      <w:r>
+        <w:t xml:space="preserve">By comparing the residuals of modela and modelaLog, we have successfully reduced the residuals, but lets explore a little more.</w:t>
+      </w:r>
+    </w:p>
+    <w:p>
+      <w:pPr>
+        <w:pStyle w:val="SourceCode"/>
+      </w:pPr>
+      <w:r>
+        <w:rPr>
+          <w:rStyle w:val="KeywordTok"/>
+        </w:rPr>
+        <w:t xml:space="preserve">par</w:t>
+      </w:r>
+      <w:r>
+        <w:rPr>
+          <w:rStyle w:val="NormalTok"/>
+        </w:rPr>
+        <w:t xml:space="preserve">(</w:t>
+      </w:r>
+      <w:r>
+        <w:rPr>
+          <w:rStyle w:val="DataTypeTok"/>
+        </w:rPr>
+        <w:t xml:space="preserve">mfrow=</w:t>
+      </w:r>
+      <w:r>
+        <w:rPr>
+          <w:rStyle w:val="KeywordTok"/>
+        </w:rPr>
+        <w:t xml:space="preserve">c</w:t>
+      </w:r>
+      <w:r>
+        <w:rPr>
+          <w:rStyle w:val="NormalTok"/>
+        </w:rPr>
+        <w:t xml:space="preserve">(</w:t>
+      </w:r>
+      <w:r>
+        <w:rPr>
+          <w:rStyle w:val="DecValTok"/>
+        </w:rPr>
+        <w:t xml:space="preserve">2</w:t>
+      </w:r>
+      <w:r>
+        <w:rPr>
+          <w:rStyle w:val="NormalTok"/>
+        </w:rPr>
+        <w:t xml:space="preserve">,</w:t>
+      </w:r>
+      <w:r>
+        <w:rPr>
+          <w:rStyle w:val="DecValTok"/>
+        </w:rPr>
+        <w:t xml:space="preserve">2</w:t>
+      </w:r>
+      <w:r>
+        <w:rPr>
+          <w:rStyle w:val="NormalTok"/>
+        </w:rPr>
+        <w:t xml:space="preserve">))</w:t>
+      </w:r>
+      <w:r>
+        <w:br/>
+      </w:r>
+      <w:r>
+        <w:rPr>
+          <w:rStyle w:val="KeywordTok"/>
+        </w:rPr>
+        <w:t xml:space="preserve">plot</w:t>
+      </w:r>
+      <w:r>
+        <w:rPr>
+          <w:rStyle w:val="NormalTok"/>
+        </w:rPr>
+        <w:t xml:space="preserve">(modelaLog)</w:t>
       </w:r>
     </w:p>
     <w:p>
@@ -3711,7 +4390,7 @@
               <a:graphicData uri="http://schemas.openxmlformats.org/drawingml/2006/picture">
                 <pic:pic>
                   <pic:nvPicPr>
-                    <pic:cNvPr descr="Wolfe_HW_3_files/figure-docx/unnamed-chunk-21-1.png" id="0" name="Picture"/>
+                    <pic:cNvPr descr="Wolfe_HW_3_files/figure-docx/unnamed-chunk-23-1.png" id="0" name="Picture"/>
                     <pic:cNvPicPr>
                       <a:picLocks noChangeArrowheads="1" noChangeAspect="1"/>
                     </pic:cNvPicPr>
@@ -3743,6 +4422,12 @@
           </wp:inline>
         </w:drawing>
       </w:r>
+      <w:r>
+        <w:t xml:space="preserve"> </w:t>
+      </w:r>
+      <w:r>
+        <w:t xml:space="preserve">Still not satisfied with the shape of the residuals vs. fitted, I will try a square root transformation.</w:t>
+      </w:r>
     </w:p>
     <w:p>
       <w:pPr>
@@ -3750,45 +4435,144 @@
       </w:pPr>
       <w:r>
         <w:rPr>
-          <w:rStyle w:val="VerbatimChar"/>
-        </w:rPr>
-        <w:t xml:space="preserve">##       lambda        RSS</w:t>
-      </w:r>
-      <w:r>
-        <w:br/>
-      </w:r>
-      <w:r>
-        <w:rPr>
-          <w:rStyle w:val="VerbatimChar"/>
-        </w:rPr>
-        <w:t xml:space="preserve">## 1  0.3234356 4793314766</w:t>
-      </w:r>
-      <w:r>
-        <w:br/>
-      </w:r>
-      <w:r>
-        <w:rPr>
-          <w:rStyle w:val="VerbatimChar"/>
-        </w:rPr>
-        <w:t xml:space="preserve">## 2 -1.0000000 6888616777</w:t>
-      </w:r>
-      <w:r>
-        <w:br/>
-      </w:r>
-      <w:r>
-        <w:rPr>
-          <w:rStyle w:val="VerbatimChar"/>
-        </w:rPr>
-        <w:t xml:space="preserve">## 3  0.0000000 4922986894</w:t>
-      </w:r>
-      <w:r>
-        <w:br/>
-      </w:r>
-      <w:r>
-        <w:rPr>
-          <w:rStyle w:val="VerbatimChar"/>
-        </w:rPr>
-        <w:t xml:space="preserve">## 4  1.0000000 5288276512</w:t>
+          <w:rStyle w:val="NormalTok"/>
+        </w:rPr>
+        <w:t xml:space="preserve">modelaSQRT&lt;-</w:t>
+      </w:r>
+      <w:r>
+        <w:rPr>
+          <w:rStyle w:val="KeywordTok"/>
+        </w:rPr>
+        <w:t xml:space="preserve">lm</w:t>
+      </w:r>
+      <w:r>
+        <w:rPr>
+          <w:rStyle w:val="NormalTok"/>
+        </w:rPr>
+        <w:t xml:space="preserve">(</w:t>
+      </w:r>
+      <w:r>
+        <w:rPr>
+          <w:rStyle w:val="KeywordTok"/>
+        </w:rPr>
+        <w:t xml:space="preserve">sqrt</w:t>
+      </w:r>
+      <w:r>
+        <w:rPr>
+          <w:rStyle w:val="NormalTok"/>
+        </w:rPr>
+        <w:t xml:space="preserve">(acrePrice)</w:t>
+      </w:r>
+      <w:r>
+        <w:rPr>
+          <w:rStyle w:val="OperatorTok"/>
+        </w:rPr>
+        <w:t xml:space="preserve">~</w:t>
+      </w:r>
+      <w:r>
+        <w:rPr>
+          <w:rStyle w:val="NormalTok"/>
+        </w:rPr>
+        <w:t xml:space="preserve">improvements</w:t>
+      </w:r>
+      <w:r>
+        <w:rPr>
+          <w:rStyle w:val="OperatorTok"/>
+        </w:rPr>
+        <w:t xml:space="preserve">+</w:t>
+      </w:r>
+      <w:r>
+        <w:rPr>
+          <w:rStyle w:val="NormalTok"/>
+        </w:rPr>
+        <w:t xml:space="preserve">year</w:t>
+      </w:r>
+      <w:r>
+        <w:rPr>
+          <w:rStyle w:val="OperatorTok"/>
+        </w:rPr>
+        <w:t xml:space="preserve">+</w:t>
+      </w:r>
+      <w:r>
+        <w:rPr>
+          <w:rStyle w:val="KeywordTok"/>
+        </w:rPr>
+        <w:t xml:space="preserve">sqrt</w:t>
+      </w:r>
+      <w:r>
+        <w:rPr>
+          <w:rStyle w:val="NormalTok"/>
+        </w:rPr>
+        <w:t xml:space="preserve">(acres)</w:t>
+      </w:r>
+      <w:r>
+        <w:rPr>
+          <w:rStyle w:val="OperatorTok"/>
+        </w:rPr>
+        <w:t xml:space="preserve">+</w:t>
+      </w:r>
+      <w:r>
+        <w:rPr>
+          <w:rStyle w:val="KeywordTok"/>
+        </w:rPr>
+        <w:t xml:space="preserve">sqrt</w:t>
+      </w:r>
+      <w:r>
+        <w:rPr>
+          <w:rStyle w:val="NormalTok"/>
+        </w:rPr>
+        <w:t xml:space="preserve">(tillable)</w:t>
+      </w:r>
+      <w:r>
+        <w:rPr>
+          <w:rStyle w:val="OperatorTok"/>
+        </w:rPr>
+        <w:t xml:space="preserve">+</w:t>
+      </w:r>
+      <w:r>
+        <w:rPr>
+          <w:rStyle w:val="NormalTok"/>
+        </w:rPr>
+        <w:t xml:space="preserve">crpPct</w:t>
+      </w:r>
+      <w:r>
+        <w:rPr>
+          <w:rStyle w:val="OperatorTok"/>
+        </w:rPr>
+        <w:t xml:space="preserve">+</w:t>
+      </w:r>
+      <w:r>
+        <w:rPr>
+          <w:rStyle w:val="NormalTok"/>
+        </w:rPr>
+        <w:t xml:space="preserve">productivity, </w:t>
+      </w:r>
+      <w:r>
+        <w:rPr>
+          <w:rStyle w:val="DataTypeTok"/>
+        </w:rPr>
+        <w:t xml:space="preserve">data=</w:t>
+      </w:r>
+      <w:r>
+        <w:rPr>
+          <w:rStyle w:val="NormalTok"/>
+        </w:rPr>
+        <w:t xml:space="preserve">MinnLand)</w:t>
+      </w:r>
+      <w:r>
+        <w:br/>
+      </w:r>
+      <w:r>
+        <w:rPr>
+          <w:rStyle w:val="KeywordTok"/>
+        </w:rPr>
+        <w:t xml:space="preserve">summary</w:t>
+      </w:r>
+      <w:r>
+        <w:rPr>
+          <w:rStyle w:val="NormalTok"/>
+        </w:rPr>
+        <w:t xml:space="preserve">(modelaSQRT)</w:t>
       </w:r>
     </w:p>
     <w:p>
@@ -3797,15 +4581,299 @@
       </w:pPr>
       <w:r>
         <w:rPr>
+          <w:rStyle w:val="VerbatimChar"/>
+        </w:rPr>
+        <w:t xml:space="preserve">## </w:t>
+      </w:r>
+      <w:r>
+        <w:br/>
+      </w:r>
+      <w:r>
+        <w:rPr>
+          <w:rStyle w:val="VerbatimChar"/>
+        </w:rPr>
+        <w:t xml:space="preserve">## Call:</w:t>
+      </w:r>
+      <w:r>
+        <w:br/>
+      </w:r>
+      <w:r>
+        <w:rPr>
+          <w:rStyle w:val="VerbatimChar"/>
+        </w:rPr>
+        <w:t xml:space="preserve">## lm(formula = sqrt(acrePrice) ~ improvements + year + sqrt(acres) + </w:t>
+      </w:r>
+      <w:r>
+        <w:br/>
+      </w:r>
+      <w:r>
+        <w:rPr>
+          <w:rStyle w:val="VerbatimChar"/>
+        </w:rPr>
+        <w:t xml:space="preserve">##     sqrt(tillable) + crpPct + productivity, data = MinnLand)</w:t>
+      </w:r>
+      <w:r>
+        <w:br/>
+      </w:r>
+      <w:r>
+        <w:rPr>
+          <w:rStyle w:val="VerbatimChar"/>
+        </w:rPr>
+        <w:t xml:space="preserve">## </w:t>
+      </w:r>
+      <w:r>
+        <w:br/>
+      </w:r>
+      <w:r>
+        <w:rPr>
+          <w:rStyle w:val="VerbatimChar"/>
+        </w:rPr>
+        <w:t xml:space="preserve">## Residuals:</w:t>
+      </w:r>
+      <w:r>
+        <w:br/>
+      </w:r>
+      <w:r>
+        <w:rPr>
+          <w:rStyle w:val="VerbatimChar"/>
+        </w:rPr>
+        <w:t xml:space="preserve">##     Min      1Q  Median      3Q     Max </w:t>
+      </w:r>
+      <w:r>
+        <w:br/>
+      </w:r>
+      <w:r>
+        <w:rPr>
+          <w:rStyle w:val="VerbatimChar"/>
+        </w:rPr>
+        <w:t xml:space="preserve">## -45.671  -4.920  -0.143   4.434  59.566 </w:t>
+      </w:r>
+      <w:r>
+        <w:br/>
+      </w:r>
+      <w:r>
+        <w:rPr>
+          <w:rStyle w:val="VerbatimChar"/>
+        </w:rPr>
+        <w:t xml:space="preserve">## </w:t>
+      </w:r>
+      <w:r>
+        <w:br/>
+      </w:r>
+      <w:r>
+        <w:rPr>
+          <w:rStyle w:val="VerbatimChar"/>
+        </w:rPr>
+        <w:t xml:space="preserve">## Coefficients:</w:t>
+      </w:r>
+      <w:r>
+        <w:br/>
+      </w:r>
+      <w:r>
+        <w:rPr>
+          <w:rStyle w:val="VerbatimChar"/>
+        </w:rPr>
+        <w:t xml:space="preserve">##                  Estimate Std. Error t value Pr(&gt;|t|)    </w:t>
+      </w:r>
+      <w:r>
+        <w:br/>
+      </w:r>
+      <w:r>
+        <w:rPr>
+          <w:rStyle w:val="VerbatimChar"/>
+        </w:rPr>
+        <w:t xml:space="preserve">## (Intercept)    -6.252e+03  8.124e+01  -76.95   &lt;2e-16 ***</w:t>
+      </w:r>
+      <w:r>
+        <w:br/>
+      </w:r>
+      <w:r>
+        <w:rPr>
+          <w:rStyle w:val="VerbatimChar"/>
+        </w:rPr>
+        <w:t xml:space="preserve">## improvements    4.291e-01  1.176e-02   36.49   &lt;2e-16 ***</w:t>
+      </w:r>
+      <w:r>
+        <w:br/>
+      </w:r>
+      <w:r>
+        <w:rPr>
+          <w:rStyle w:val="VerbatimChar"/>
+        </w:rPr>
+        <w:t xml:space="preserve">## year            3.126e+00  4.052e-02   77.15   &lt;2e-16 ***</w:t>
+      </w:r>
+      <w:r>
+        <w:br/>
+      </w:r>
+      <w:r>
+        <w:rPr>
+          <w:rStyle w:val="VerbatimChar"/>
+        </w:rPr>
+        <w:t xml:space="preserve">## sqrt(acres)    -5.409e-01  2.818e-02  -19.20   &lt;2e-16 ***</w:t>
+      </w:r>
+      <w:r>
+        <w:br/>
+      </w:r>
+      <w:r>
+        <w:rPr>
+          <w:rStyle w:val="VerbatimChar"/>
+        </w:rPr>
+        <w:t xml:space="preserve">## sqrt(tillable)  1.278e+00  1.087e-01   11.76   &lt;2e-16 ***</w:t>
+      </w:r>
+      <w:r>
+        <w:br/>
+      </w:r>
+      <w:r>
+        <w:rPr>
+          <w:rStyle w:val="VerbatimChar"/>
+        </w:rPr>
+        <w:t xml:space="preserve">## crpPct         -1.036e-01  7.373e-03  -14.05   &lt;2e-16 ***</w:t>
+      </w:r>
+      <w:r>
+        <w:br/>
+      </w:r>
+      <w:r>
+        <w:rPr>
+          <w:rStyle w:val="VerbatimChar"/>
+        </w:rPr>
+        <w:t xml:space="preserve">## productivity    3.897e-01  7.871e-03   49.51   &lt;2e-16 ***</w:t>
+      </w:r>
+      <w:r>
+        <w:br/>
+      </w:r>
+      <w:r>
+        <w:rPr>
+          <w:rStyle w:val="VerbatimChar"/>
+        </w:rPr>
+        <w:t xml:space="preserve">## ---</w:t>
+      </w:r>
+      <w:r>
+        <w:br/>
+      </w:r>
+      <w:r>
+        <w:rPr>
+          <w:rStyle w:val="VerbatimChar"/>
+        </w:rPr>
+        <w:t xml:space="preserve">## Signif. codes:  0 '***' 0.001 '**' 0.01 '*' 0.05 '.' 0.1 ' ' 1</w:t>
+      </w:r>
+      <w:r>
+        <w:br/>
+      </w:r>
+      <w:r>
+        <w:rPr>
+          <w:rStyle w:val="VerbatimChar"/>
+        </w:rPr>
+        <w:t xml:space="preserve">## </w:t>
+      </w:r>
+      <w:r>
+        <w:br/>
+      </w:r>
+      <w:r>
+        <w:rPr>
+          <w:rStyle w:val="VerbatimChar"/>
+        </w:rPr>
+        <w:t xml:space="preserve">## Residual standard error: 9.153 on 8763 degrees of freedom</w:t>
+      </w:r>
+      <w:r>
+        <w:br/>
+      </w:r>
+      <w:r>
+        <w:rPr>
+          <w:rStyle w:val="VerbatimChar"/>
+        </w:rPr>
+        <w:t xml:space="preserve">##   (9930 observations deleted due to missingness)</w:t>
+      </w:r>
+      <w:r>
+        <w:br/>
+      </w:r>
+      <w:r>
+        <w:rPr>
+          <w:rStyle w:val="VerbatimChar"/>
+        </w:rPr>
+        <w:t xml:space="preserve">## Multiple R-squared:  0.5609, Adjusted R-squared:  0.5606 </w:t>
+      </w:r>
+      <w:r>
+        <w:br/>
+      </w:r>
+      <w:r>
+        <w:rPr>
+          <w:rStyle w:val="VerbatimChar"/>
+        </w:rPr>
+        <w:t xml:space="preserve">## F-statistic:  1865 on 6 and 8763 DF,  p-value: &lt; 2.2e-16</w:t>
+      </w:r>
+    </w:p>
+    <w:p>
+      <w:pPr>
+        <w:pStyle w:val="SourceCode"/>
+      </w:pPr>
+      <w:r>
+        <w:rPr>
           <w:rStyle w:val="KeywordTok"/>
         </w:rPr>
-        <w:t xml:space="preserve">infIndexPlot</w:t>
-      </w:r>
-      <w:r>
-        <w:rPr>
-          <w:rStyle w:val="NormalTok"/>
-        </w:rPr>
-        <w:t xml:space="preserve">(modela1)</w:t>
+        <w:t xml:space="preserve">par</w:t>
+      </w:r>
+      <w:r>
+        <w:rPr>
+          <w:rStyle w:val="NormalTok"/>
+        </w:rPr>
+        <w:t xml:space="preserve">(</w:t>
+      </w:r>
+      <w:r>
+        <w:rPr>
+          <w:rStyle w:val="DataTypeTok"/>
+        </w:rPr>
+        <w:t xml:space="preserve">mfrow=</w:t>
+      </w:r>
+      <w:r>
+        <w:rPr>
+          <w:rStyle w:val="KeywordTok"/>
+        </w:rPr>
+        <w:t xml:space="preserve">c</w:t>
+      </w:r>
+      <w:r>
+        <w:rPr>
+          <w:rStyle w:val="NormalTok"/>
+        </w:rPr>
+        <w:t xml:space="preserve">(</w:t>
+      </w:r>
+      <w:r>
+        <w:rPr>
+          <w:rStyle w:val="DecValTok"/>
+        </w:rPr>
+        <w:t xml:space="preserve">2</w:t>
+      </w:r>
+      <w:r>
+        <w:rPr>
+          <w:rStyle w:val="NormalTok"/>
+        </w:rPr>
+        <w:t xml:space="preserve">,</w:t>
+      </w:r>
+      <w:r>
+        <w:rPr>
+          <w:rStyle w:val="DecValTok"/>
+        </w:rPr>
+        <w:t xml:space="preserve">2</w:t>
+      </w:r>
+      <w:r>
+        <w:rPr>
+          <w:rStyle w:val="NormalTok"/>
+        </w:rPr>
+        <w:t xml:space="preserve">))</w:t>
+      </w:r>
+      <w:r>
+        <w:br/>
+      </w:r>
+      <w:r>
+        <w:rPr>
+          <w:rStyle w:val="KeywordTok"/>
+        </w:rPr>
+        <w:t xml:space="preserve">plot</w:t>
+      </w:r>
+      <w:r>
+        <w:rPr>
+          <w:rStyle w:val="NormalTok"/>
+        </w:rPr>
+        <w:t xml:space="preserve">(modelaSQRT)</w:t>
       </w:r>
     </w:p>
     <w:p>
@@ -3822,7 +4890,7 @@
               <a:graphicData uri="http://schemas.openxmlformats.org/drawingml/2006/picture">
                 <pic:pic>
                   <pic:nvPicPr>
-                    <pic:cNvPr descr="Wolfe_HW_3_files/figure-docx/unnamed-chunk-22-1.png" id="0" name="Picture"/>
+                    <pic:cNvPr descr="Wolfe_HW_3_files/figure-docx/unnamed-chunk-25-1.png" id="0" name="Picture"/>
                     <pic:cNvPicPr>
                       <a:picLocks noChangeArrowheads="1" noChangeAspect="1"/>
                     </pic:cNvPicPr>
@@ -3854,6 +4922,12 @@
           </wp:inline>
         </w:drawing>
       </w:r>
+      <w:r>
+        <w:t xml:space="preserve"> </w:t>
+      </w:r>
+      <w:r>
+        <w:t xml:space="preserve">Understanding that square root transformation can create issues with interpretation, as discussed in problem 2, as well as that the shape of the line on the right side of the residuals vs. fitted plot, I have decided to interpret the data using the log model.</w:t>
+      </w:r>
     </w:p>
     <w:p>
       <w:pPr>
@@ -3863,13 +4937,240 @@
         <w:rPr>
           <w:rStyle w:val="KeywordTok"/>
         </w:rPr>
-        <w:t xml:space="preserve">boxCox</w:t>
-      </w:r>
-      <w:r>
-        <w:rPr>
-          <w:rStyle w:val="NormalTok"/>
-        </w:rPr>
-        <w:t xml:space="preserve">(modela1)</w:t>
+        <w:t xml:space="preserve">summary</w:t>
+      </w:r>
+      <w:r>
+        <w:rPr>
+          <w:rStyle w:val="NormalTok"/>
+        </w:rPr>
+        <w:t xml:space="preserve">(modelaLog)</w:t>
+      </w:r>
+    </w:p>
+    <w:p>
+      <w:pPr>
+        <w:pStyle w:val="SourceCode"/>
+      </w:pPr>
+      <w:r>
+        <w:rPr>
+          <w:rStyle w:val="VerbatimChar"/>
+        </w:rPr>
+        <w:t xml:space="preserve">## </w:t>
+      </w:r>
+      <w:r>
+        <w:br/>
+      </w:r>
+      <w:r>
+        <w:rPr>
+          <w:rStyle w:val="VerbatimChar"/>
+        </w:rPr>
+        <w:t xml:space="preserve">## Call:</w:t>
+      </w:r>
+      <w:r>
+        <w:br/>
+      </w:r>
+      <w:r>
+        <w:rPr>
+          <w:rStyle w:val="VerbatimChar"/>
+        </w:rPr>
+        <w:t xml:space="preserve">## lm(formula = log(acrePrice) ~ improvements + year + log(acres) + </w:t>
+      </w:r>
+      <w:r>
+        <w:br/>
+      </w:r>
+      <w:r>
+        <w:rPr>
+          <w:rStyle w:val="VerbatimChar"/>
+        </w:rPr>
+        <w:t xml:space="preserve">##     log(tillable) + crpPct + productivity, data = MinnLand)</w:t>
+      </w:r>
+      <w:r>
+        <w:br/>
+      </w:r>
+      <w:r>
+        <w:rPr>
+          <w:rStyle w:val="VerbatimChar"/>
+        </w:rPr>
+        <w:t xml:space="preserve">## </w:t>
+      </w:r>
+      <w:r>
+        <w:br/>
+      </w:r>
+      <w:r>
+        <w:rPr>
+          <w:rStyle w:val="VerbatimChar"/>
+        </w:rPr>
+        <w:t xml:space="preserve">## Residuals:</w:t>
+      </w:r>
+      <w:r>
+        <w:br/>
+      </w:r>
+      <w:r>
+        <w:rPr>
+          <w:rStyle w:val="VerbatimChar"/>
+        </w:rPr>
+        <w:t xml:space="preserve">##      Min       1Q   Median       3Q      Max </w:t>
+      </w:r>
+      <w:r>
+        <w:br/>
+      </w:r>
+      <w:r>
+        <w:rPr>
+          <w:rStyle w:val="VerbatimChar"/>
+        </w:rPr>
+        <w:t xml:space="preserve">## -1.98676 -0.16654  0.02461  0.19444  1.97712 </w:t>
+      </w:r>
+      <w:r>
+        <w:br/>
+      </w:r>
+      <w:r>
+        <w:rPr>
+          <w:rStyle w:val="VerbatimChar"/>
+        </w:rPr>
+        <w:t xml:space="preserve">## </w:t>
+      </w:r>
+      <w:r>
+        <w:br/>
+      </w:r>
+      <w:r>
+        <w:rPr>
+          <w:rStyle w:val="VerbatimChar"/>
+        </w:rPr>
+        <w:t xml:space="preserve">## Coefficients:</w:t>
+      </w:r>
+      <w:r>
+        <w:br/>
+      </w:r>
+      <w:r>
+        <w:rPr>
+          <w:rStyle w:val="VerbatimChar"/>
+        </w:rPr>
+        <w:t xml:space="preserve">##                 Estimate Std. Error t value Pr(&gt;|t|)    </w:t>
+      </w:r>
+      <w:r>
+        <w:br/>
+      </w:r>
+      <w:r>
+        <w:rPr>
+          <w:rStyle w:val="VerbatimChar"/>
+        </w:rPr>
+        <w:t xml:space="preserve">## (Intercept)   -2.376e+02  3.239e+00  -73.37   &lt;2e-16 ***</w:t>
+      </w:r>
+      <w:r>
+        <w:br/>
+      </w:r>
+      <w:r>
+        <w:rPr>
+          <w:rStyle w:val="VerbatimChar"/>
+        </w:rPr>
+        <w:t xml:space="preserve">## improvements   1.469e-02  4.653e-04   31.58   &lt;2e-16 ***</w:t>
+      </w:r>
+      <w:r>
+        <w:br/>
+      </w:r>
+      <w:r>
+        <w:rPr>
+          <w:rStyle w:val="VerbatimChar"/>
+        </w:rPr>
+        <w:t xml:space="preserve">## year           1.216e-01  1.616e-03   75.25   &lt;2e-16 ***</w:t>
+      </w:r>
+      <w:r>
+        <w:br/>
+      </w:r>
+      <w:r>
+        <w:rPr>
+          <w:rStyle w:val="VerbatimChar"/>
+        </w:rPr>
+        <w:t xml:space="preserve">## log(acres)    -1.082e-01  5.556e-03  -19.48   &lt;2e-16 ***</w:t>
+      </w:r>
+      <w:r>
+        <w:br/>
+      </w:r>
+      <w:r>
+        <w:rPr>
+          <w:rStyle w:val="VerbatimChar"/>
+        </w:rPr>
+        <w:t xml:space="preserve">## log(tillable)  2.155e-01  1.564e-02   13.78   &lt;2e-16 ***</w:t>
+      </w:r>
+      <w:r>
+        <w:br/>
+      </w:r>
+      <w:r>
+        <w:rPr>
+          <w:rStyle w:val="VerbatimChar"/>
+        </w:rPr>
+        <w:t xml:space="preserve">## crpPct        -4.732e-03  2.941e-04  -16.09   &lt;2e-16 ***</w:t>
+      </w:r>
+      <w:r>
+        <w:br/>
+      </w:r>
+      <w:r>
+        <w:rPr>
+          <w:rStyle w:val="VerbatimChar"/>
+        </w:rPr>
+        <w:t xml:space="preserve">## productivity   1.630e-02  3.118e-04   52.27   &lt;2e-16 ***</w:t>
+      </w:r>
+      <w:r>
+        <w:br/>
+      </w:r>
+      <w:r>
+        <w:rPr>
+          <w:rStyle w:val="VerbatimChar"/>
+        </w:rPr>
+        <w:t xml:space="preserve">## ---</w:t>
+      </w:r>
+      <w:r>
+        <w:br/>
+      </w:r>
+      <w:r>
+        <w:rPr>
+          <w:rStyle w:val="VerbatimChar"/>
+        </w:rPr>
+        <w:t xml:space="preserve">## Signif. codes:  0 '***' 0.001 '**' 0.01 '*' 0.05 '.' 0.1 ' ' 1</w:t>
+      </w:r>
+      <w:r>
+        <w:br/>
+      </w:r>
+      <w:r>
+        <w:rPr>
+          <w:rStyle w:val="VerbatimChar"/>
+        </w:rPr>
+        <w:t xml:space="preserve">## </w:t>
+      </w:r>
+      <w:r>
+        <w:br/>
+      </w:r>
+      <w:r>
+        <w:rPr>
+          <w:rStyle w:val="VerbatimChar"/>
+        </w:rPr>
+        <w:t xml:space="preserve">## Residual standard error: 0.365 on 8763 degrees of freedom</w:t>
+      </w:r>
+      <w:r>
+        <w:br/>
+      </w:r>
+      <w:r>
+        <w:rPr>
+          <w:rStyle w:val="VerbatimChar"/>
+        </w:rPr>
+        <w:t xml:space="preserve">##   (9930 observations deleted due to missingness)</w:t>
+      </w:r>
+      <w:r>
+        <w:br/>
+      </w:r>
+      <w:r>
+        <w:rPr>
+          <w:rStyle w:val="VerbatimChar"/>
+        </w:rPr>
+        <w:t xml:space="preserve">## Multiple R-squared:  0.5605, Adjusted R-squared:  0.5602 </w:t>
+      </w:r>
+      <w:r>
+        <w:br/>
+      </w:r>
+      <w:r>
+        <w:rPr>
+          <w:rStyle w:val="VerbatimChar"/>
+        </w:rPr>
+        <w:t xml:space="preserve">## F-statistic:  1863 on 6 and 8763 DF,  p-value: &lt; 2.2e-16</w:t>
       </w:r>
     </w:p>
     <w:p>
@@ -3877,122 +5178,7 @@
         <w:pStyle w:val="FirstParagraph"/>
       </w:pPr>
       <w:r>
-        <w:drawing>
-          <wp:inline>
-            <wp:extent cx="5334000" cy="4267200"/>
-            <wp:effectExtent b="0" l="0" r="0" t="0"/>
-            <wp:docPr descr="" title="" id="1" name="Picture"/>
-            <a:graphic>
-              <a:graphicData uri="http://schemas.openxmlformats.org/drawingml/2006/picture">
-                <pic:pic>
-                  <pic:nvPicPr>
-                    <pic:cNvPr descr="Wolfe_HW_3_files/figure-docx/unnamed-chunk-23-1.png" id="0" name="Picture"/>
-                    <pic:cNvPicPr>
-                      <a:picLocks noChangeArrowheads="1" noChangeAspect="1"/>
-                    </pic:cNvPicPr>
-                  </pic:nvPicPr>
-                  <pic:blipFill>
-                    <a:blip r:embed="rId42"/>
-                    <a:stretch>
-                      <a:fillRect/>
-                    </a:stretch>
-                  </pic:blipFill>
-                  <pic:spPr bwMode="auto">
-                    <a:xfrm>
-                      <a:off x="0" y="0"/>
-                      <a:ext cx="5334000" cy="4267200"/>
-                    </a:xfrm>
-                    <a:prstGeom prst="rect">
-                      <a:avLst/>
-                    </a:prstGeom>
-                    <a:noFill/>
-                    <a:ln w="9525">
-                      <a:noFill/>
-                      <a:headEnd/>
-                      <a:tailEnd/>
-                    </a:ln>
-                  </pic:spPr>
-                </pic:pic>
-              </a:graphicData>
-            </a:graphic>
-          </wp:inline>
-        </w:drawing>
-      </w:r>
-    </w:p>
-    <w:p>
-      <w:pPr>
-        <w:pStyle w:val="SourceCode"/>
-      </w:pPr>
-      <w:r>
-        <w:rPr>
-          <w:rStyle w:val="KeywordTok"/>
-        </w:rPr>
-        <w:t xml:space="preserve">plot</w:t>
-      </w:r>
-      <w:r>
-        <w:rPr>
-          <w:rStyle w:val="NormalTok"/>
-        </w:rPr>
-        <w:t xml:space="preserve">(</w:t>
-      </w:r>
-      <w:r>
-        <w:rPr>
-          <w:rStyle w:val="KeywordTok"/>
-        </w:rPr>
-        <w:t xml:space="preserve">allEffects</w:t>
-      </w:r>
-      <w:r>
-        <w:rPr>
-          <w:rStyle w:val="NormalTok"/>
-        </w:rPr>
-        <w:t xml:space="preserve">(modela1))</w:t>
-      </w:r>
-    </w:p>
-    <w:p>
-      <w:pPr>
-        <w:pStyle w:val="FirstParagraph"/>
-      </w:pPr>
-      <w:r>
-        <w:drawing>
-          <wp:inline>
-            <wp:extent cx="5334000" cy="4267200"/>
-            <wp:effectExtent b="0" l="0" r="0" t="0"/>
-            <wp:docPr descr="" title="" id="1" name="Picture"/>
-            <a:graphic>
-              <a:graphicData uri="http://schemas.openxmlformats.org/drawingml/2006/picture">
-                <pic:pic>
-                  <pic:nvPicPr>
-                    <pic:cNvPr descr="Wolfe_HW_3_files/figure-docx/unnamed-chunk-24-1.png" id="0" name="Picture"/>
-                    <pic:cNvPicPr>
-                      <a:picLocks noChangeArrowheads="1" noChangeAspect="1"/>
-                    </pic:cNvPicPr>
-                  </pic:nvPicPr>
-                  <pic:blipFill>
-                    <a:blip r:embed="rId43"/>
-                    <a:stretch>
-                      <a:fillRect/>
-                    </a:stretch>
-                  </pic:blipFill>
-                  <pic:spPr bwMode="auto">
-                    <a:xfrm>
-                      <a:off x="0" y="0"/>
-                      <a:ext cx="5334000" cy="4267200"/>
-                    </a:xfrm>
-                    <a:prstGeom prst="rect">
-                      <a:avLst/>
-                    </a:prstGeom>
-                    <a:noFill/>
-                    <a:ln w="9525">
-                      <a:noFill/>
-                      <a:headEnd/>
-                      <a:tailEnd/>
-                    </a:ln>
-                  </pic:spPr>
-                </pic:pic>
-              </a:graphicData>
-            </a:graphic>
-          </wp:inline>
-        </w:drawing>
+        <w:t xml:space="preserve">given the summary of the coefficients of modelaLog, we can observe that:</w:t>
       </w:r>
     </w:p>
     <w:p>
@@ -4000,961 +5186,37 @@
         <w:pStyle w:val="BodyText"/>
       </w:pPr>
       <w:r>
-        <w:t xml:space="preserve">LOG</w:t>
-      </w:r>
-    </w:p>
-    <w:p>
-      <w:pPr>
-        <w:pStyle w:val="SourceCode"/>
-      </w:pPr>
-      <w:r>
-        <w:rPr>
-          <w:rStyle w:val="NormalTok"/>
-        </w:rPr>
-        <w:t xml:space="preserve">modelLogMinn&lt;-</w:t>
-      </w:r>
-      <w:r>
-        <w:rPr>
-          <w:rStyle w:val="KeywordTok"/>
-        </w:rPr>
-        <w:t xml:space="preserve">lm</w:t>
-      </w:r>
-      <w:r>
-        <w:rPr>
-          <w:rStyle w:val="NormalTok"/>
-        </w:rPr>
-        <w:t xml:space="preserve">(</w:t>
-      </w:r>
-      <w:r>
-        <w:rPr>
-          <w:rStyle w:val="KeywordTok"/>
-        </w:rPr>
-        <w:t xml:space="preserve">log</w:t>
-      </w:r>
-      <w:r>
-        <w:rPr>
-          <w:rStyle w:val="NormalTok"/>
-        </w:rPr>
-        <w:t xml:space="preserve">(acrePrice)</w:t>
-      </w:r>
-      <w:r>
-        <w:rPr>
-          <w:rStyle w:val="OperatorTok"/>
-        </w:rPr>
-        <w:t xml:space="preserve">~</w:t>
-      </w:r>
-      <w:r>
-        <w:rPr>
-          <w:rStyle w:val="NormalTok"/>
-        </w:rPr>
-        <w:t xml:space="preserve">improvements</w:t>
-      </w:r>
-      <w:r>
-        <w:rPr>
-          <w:rStyle w:val="OperatorTok"/>
-        </w:rPr>
-        <w:t xml:space="preserve">+</w:t>
-      </w:r>
-      <w:r>
-        <w:rPr>
-          <w:rStyle w:val="NormalTok"/>
-        </w:rPr>
-        <w:t xml:space="preserve">year</w:t>
-      </w:r>
-      <w:r>
-        <w:rPr>
-          <w:rStyle w:val="OperatorTok"/>
-        </w:rPr>
-        <w:t xml:space="preserve">+</w:t>
-      </w:r>
-      <w:r>
-        <w:rPr>
-          <w:rStyle w:val="KeywordTok"/>
-        </w:rPr>
-        <w:t xml:space="preserve">log</w:t>
-      </w:r>
-      <w:r>
-        <w:rPr>
-          <w:rStyle w:val="NormalTok"/>
-        </w:rPr>
-        <w:t xml:space="preserve">(acres)</w:t>
-      </w:r>
-      <w:r>
-        <w:rPr>
-          <w:rStyle w:val="OperatorTok"/>
-        </w:rPr>
-        <w:t xml:space="preserve">+</w:t>
-      </w:r>
-      <w:r>
-        <w:rPr>
-          <w:rStyle w:val="KeywordTok"/>
-        </w:rPr>
-        <w:t xml:space="preserve">log</w:t>
-      </w:r>
-      <w:r>
-        <w:rPr>
-          <w:rStyle w:val="NormalTok"/>
-        </w:rPr>
-        <w:t xml:space="preserve">(tillable)</w:t>
-      </w:r>
-      <w:r>
-        <w:rPr>
-          <w:rStyle w:val="OperatorTok"/>
-        </w:rPr>
-        <w:t xml:space="preserve">+</w:t>
-      </w:r>
-      <w:r>
-        <w:rPr>
-          <w:rStyle w:val="NormalTok"/>
-        </w:rPr>
-        <w:t xml:space="preserve">crpPct</w:t>
-      </w:r>
-      <w:r>
-        <w:rPr>
-          <w:rStyle w:val="OperatorTok"/>
-        </w:rPr>
-        <w:t xml:space="preserve">+</w:t>
-      </w:r>
-      <w:r>
-        <w:rPr>
-          <w:rStyle w:val="NormalTok"/>
-        </w:rPr>
-        <w:t xml:space="preserve">productivity, </w:t>
-      </w:r>
-      <w:r>
-        <w:rPr>
-          <w:rStyle w:val="DataTypeTok"/>
-        </w:rPr>
-        <w:t xml:space="preserve">data=</w:t>
-      </w:r>
-      <w:r>
-        <w:rPr>
-          <w:rStyle w:val="NormalTok"/>
-        </w:rPr>
-        <w:t xml:space="preserve">MinnLand)</w:t>
-      </w:r>
-      <w:r>
-        <w:br/>
-      </w:r>
-      <w:r>
-        <w:rPr>
-          <w:rStyle w:val="KeywordTok"/>
-        </w:rPr>
-        <w:t xml:space="preserve">summary</w:t>
-      </w:r>
-      <w:r>
-        <w:rPr>
-          <w:rStyle w:val="NormalTok"/>
-        </w:rPr>
-        <w:t xml:space="preserve">(modelLogMinn)</w:t>
-      </w:r>
-    </w:p>
-    <w:p>
-      <w:pPr>
-        <w:pStyle w:val="SourceCode"/>
-      </w:pPr>
-      <w:r>
-        <w:rPr>
-          <w:rStyle w:val="VerbatimChar"/>
-        </w:rPr>
-        <w:t xml:space="preserve">## </w:t>
-      </w:r>
-      <w:r>
-        <w:br/>
-      </w:r>
-      <w:r>
-        <w:rPr>
-          <w:rStyle w:val="VerbatimChar"/>
-        </w:rPr>
-        <w:t xml:space="preserve">## Call:</w:t>
-      </w:r>
-      <w:r>
-        <w:br/>
-      </w:r>
-      <w:r>
-        <w:rPr>
-          <w:rStyle w:val="VerbatimChar"/>
-        </w:rPr>
-        <w:t xml:space="preserve">## lm(formula = log(acrePrice) ~ improvements + year + log(acres) + </w:t>
-      </w:r>
-      <w:r>
-        <w:br/>
-      </w:r>
-      <w:r>
-        <w:rPr>
-          <w:rStyle w:val="VerbatimChar"/>
-        </w:rPr>
-        <w:t xml:space="preserve">##     log(tillable) + crpPct + productivity, data = MinnLand)</w:t>
-      </w:r>
-      <w:r>
-        <w:br/>
-      </w:r>
-      <w:r>
-        <w:rPr>
-          <w:rStyle w:val="VerbatimChar"/>
-        </w:rPr>
-        <w:t xml:space="preserve">## </w:t>
-      </w:r>
-      <w:r>
-        <w:br/>
-      </w:r>
-      <w:r>
-        <w:rPr>
-          <w:rStyle w:val="VerbatimChar"/>
-        </w:rPr>
-        <w:t xml:space="preserve">## Residuals:</w:t>
-      </w:r>
-      <w:r>
-        <w:br/>
-      </w:r>
-      <w:r>
-        <w:rPr>
-          <w:rStyle w:val="VerbatimChar"/>
-        </w:rPr>
-        <w:t xml:space="preserve">##      Min       1Q   Median       3Q      Max </w:t>
-      </w:r>
-      <w:r>
-        <w:br/>
-      </w:r>
-      <w:r>
-        <w:rPr>
-          <w:rStyle w:val="VerbatimChar"/>
-        </w:rPr>
-        <w:t xml:space="preserve">## -1.98676 -0.16654  0.02461  0.19444  1.97712 </w:t>
-      </w:r>
-      <w:r>
-        <w:br/>
-      </w:r>
-      <w:r>
-        <w:rPr>
-          <w:rStyle w:val="VerbatimChar"/>
-        </w:rPr>
-        <w:t xml:space="preserve">## </w:t>
-      </w:r>
-      <w:r>
-        <w:br/>
-      </w:r>
-      <w:r>
-        <w:rPr>
-          <w:rStyle w:val="VerbatimChar"/>
-        </w:rPr>
-        <w:t xml:space="preserve">## Coefficients:</w:t>
-      </w:r>
-      <w:r>
-        <w:br/>
-      </w:r>
-      <w:r>
-        <w:rPr>
-          <w:rStyle w:val="VerbatimChar"/>
-        </w:rPr>
-        <w:t xml:space="preserve">##                 Estimate Std. Error t value Pr(&gt;|t|)    </w:t>
-      </w:r>
-      <w:r>
-        <w:br/>
-      </w:r>
-      <w:r>
-        <w:rPr>
-          <w:rStyle w:val="VerbatimChar"/>
-        </w:rPr>
-        <w:t xml:space="preserve">## (Intercept)   -2.376e+02  3.239e+00  -73.37   &lt;2e-16 ***</w:t>
-      </w:r>
-      <w:r>
-        <w:br/>
-      </w:r>
-      <w:r>
-        <w:rPr>
-          <w:rStyle w:val="VerbatimChar"/>
-        </w:rPr>
-        <w:t xml:space="preserve">## improvements   1.469e-02  4.653e-04   31.58   &lt;2e-16 ***</w:t>
-      </w:r>
-      <w:r>
-        <w:br/>
-      </w:r>
-      <w:r>
-        <w:rPr>
-          <w:rStyle w:val="VerbatimChar"/>
-        </w:rPr>
-        <w:t xml:space="preserve">## year           1.216e-01  1.616e-03   75.25   &lt;2e-16 ***</w:t>
-      </w:r>
-      <w:r>
-        <w:br/>
-      </w:r>
-      <w:r>
-        <w:rPr>
-          <w:rStyle w:val="VerbatimChar"/>
-        </w:rPr>
-        <w:t xml:space="preserve">## log(acres)    -1.082e-01  5.556e-03  -19.48   &lt;2e-16 ***</w:t>
-      </w:r>
-      <w:r>
-        <w:br/>
-      </w:r>
-      <w:r>
-        <w:rPr>
-          <w:rStyle w:val="VerbatimChar"/>
-        </w:rPr>
-        <w:t xml:space="preserve">## log(tillable)  2.155e-01  1.564e-02   13.78   &lt;2e-16 ***</w:t>
-      </w:r>
-      <w:r>
-        <w:br/>
-      </w:r>
-      <w:r>
-        <w:rPr>
-          <w:rStyle w:val="VerbatimChar"/>
-        </w:rPr>
-        <w:t xml:space="preserve">## crpPct        -4.732e-03  2.941e-04  -16.09   &lt;2e-16 ***</w:t>
-      </w:r>
-      <w:r>
-        <w:br/>
-      </w:r>
-      <w:r>
-        <w:rPr>
-          <w:rStyle w:val="VerbatimChar"/>
-        </w:rPr>
-        <w:t xml:space="preserve">## productivity   1.630e-02  3.118e-04   52.27   &lt;2e-16 ***</w:t>
-      </w:r>
-      <w:r>
-        <w:br/>
-      </w:r>
-      <w:r>
-        <w:rPr>
-          <w:rStyle w:val="VerbatimChar"/>
-        </w:rPr>
-        <w:t xml:space="preserve">## ---</w:t>
-      </w:r>
-      <w:r>
-        <w:br/>
-      </w:r>
-      <w:r>
-        <w:rPr>
-          <w:rStyle w:val="VerbatimChar"/>
-        </w:rPr>
-        <w:t xml:space="preserve">## Signif. codes:  0 '***' 0.001 '**' 0.01 '*' 0.05 '.' 0.1 ' ' 1</w:t>
-      </w:r>
-      <w:r>
-        <w:br/>
-      </w:r>
-      <w:r>
-        <w:rPr>
-          <w:rStyle w:val="VerbatimChar"/>
-        </w:rPr>
-        <w:t xml:space="preserve">## </w:t>
-      </w:r>
-      <w:r>
-        <w:br/>
-      </w:r>
-      <w:r>
-        <w:rPr>
-          <w:rStyle w:val="VerbatimChar"/>
-        </w:rPr>
-        <w:t xml:space="preserve">## Residual standard error: 0.365 on 8763 degrees of freedom</w:t>
-      </w:r>
-      <w:r>
-        <w:br/>
-      </w:r>
-      <w:r>
-        <w:rPr>
-          <w:rStyle w:val="VerbatimChar"/>
-        </w:rPr>
-        <w:t xml:space="preserve">##   (9930 observations deleted due to missingness)</w:t>
-      </w:r>
-      <w:r>
-        <w:br/>
-      </w:r>
-      <w:r>
-        <w:rPr>
-          <w:rStyle w:val="VerbatimChar"/>
-        </w:rPr>
-        <w:t xml:space="preserve">## Multiple R-squared:  0.5605, Adjusted R-squared:  0.5602 </w:t>
-      </w:r>
-      <w:r>
-        <w:br/>
-      </w:r>
-      <w:r>
-        <w:rPr>
-          <w:rStyle w:val="VerbatimChar"/>
-        </w:rPr>
-        <w:t xml:space="preserve">## F-statistic:  1863 on 6 and 8763 DF,  p-value: &lt; 2.2e-16</w:t>
-      </w:r>
-    </w:p>
-    <w:p>
-      <w:pPr>
-        <w:pStyle w:val="SourceCode"/>
-      </w:pPr>
-      <w:r>
-        <w:rPr>
-          <w:rStyle w:val="KeywordTok"/>
-        </w:rPr>
-        <w:t xml:space="preserve">par</w:t>
-      </w:r>
-      <w:r>
-        <w:rPr>
-          <w:rStyle w:val="NormalTok"/>
-        </w:rPr>
-        <w:t xml:space="preserve">(</w:t>
-      </w:r>
-      <w:r>
-        <w:rPr>
-          <w:rStyle w:val="DataTypeTok"/>
-        </w:rPr>
-        <w:t xml:space="preserve">mfrow=</w:t>
-      </w:r>
-      <w:r>
-        <w:rPr>
-          <w:rStyle w:val="KeywordTok"/>
-        </w:rPr>
-        <w:t xml:space="preserve">c</w:t>
-      </w:r>
-      <w:r>
-        <w:rPr>
-          <w:rStyle w:val="NormalTok"/>
-        </w:rPr>
-        <w:t xml:space="preserve">(</w:t>
-      </w:r>
-      <w:r>
-        <w:rPr>
-          <w:rStyle w:val="DecValTok"/>
-        </w:rPr>
-        <w:t xml:space="preserve">2</w:t>
-      </w:r>
-      <w:r>
-        <w:rPr>
-          <w:rStyle w:val="NormalTok"/>
-        </w:rPr>
-        <w:t xml:space="preserve">,</w:t>
-      </w:r>
-      <w:r>
-        <w:rPr>
-          <w:rStyle w:val="DecValTok"/>
-        </w:rPr>
-        <w:t xml:space="preserve">2</w:t>
-      </w:r>
-      <w:r>
-        <w:rPr>
-          <w:rStyle w:val="NormalTok"/>
-        </w:rPr>
-        <w:t xml:space="preserve">))</w:t>
-      </w:r>
-      <w:r>
-        <w:br/>
-      </w:r>
-      <w:r>
-        <w:br/>
-      </w:r>
-      <w:r>
-        <w:rPr>
-          <w:rStyle w:val="KeywordTok"/>
-        </w:rPr>
-        <w:t xml:space="preserve">plot</w:t>
-      </w:r>
-      <w:r>
-        <w:rPr>
-          <w:rStyle w:val="NormalTok"/>
-        </w:rPr>
-        <w:t xml:space="preserve">(modelLogMinn)</w:t>
-      </w:r>
-    </w:p>
-    <w:p>
-      <w:pPr>
-        <w:pStyle w:val="FirstParagraph"/>
-      </w:pPr>
-      <w:r>
-        <w:drawing>
-          <wp:inline>
-            <wp:extent cx="5334000" cy="4267200"/>
-            <wp:effectExtent b="0" l="0" r="0" t="0"/>
-            <wp:docPr descr="" title="" id="1" name="Picture"/>
-            <a:graphic>
-              <a:graphicData uri="http://schemas.openxmlformats.org/drawingml/2006/picture">
-                <pic:pic>
-                  <pic:nvPicPr>
-                    <pic:cNvPr descr="Wolfe_HW_3_files/figure-docx/unnamed-chunk-26-1.png" id="0" name="Picture"/>
-                    <pic:cNvPicPr>
-                      <a:picLocks noChangeArrowheads="1" noChangeAspect="1"/>
-                    </pic:cNvPicPr>
-                  </pic:nvPicPr>
-                  <pic:blipFill>
-                    <a:blip r:embed="rId44"/>
-                    <a:stretch>
-                      <a:fillRect/>
-                    </a:stretch>
-                  </pic:blipFill>
-                  <pic:spPr bwMode="auto">
-                    <a:xfrm>
-                      <a:off x="0" y="0"/>
-                      <a:ext cx="5334000" cy="4267200"/>
-                    </a:xfrm>
-                    <a:prstGeom prst="rect">
-                      <a:avLst/>
-                    </a:prstGeom>
-                    <a:noFill/>
-                    <a:ln w="9525">
-                      <a:noFill/>
-                      <a:headEnd/>
-                      <a:tailEnd/>
-                    </a:ln>
-                  </pic:spPr>
-                </pic:pic>
-              </a:graphicData>
-            </a:graphic>
-          </wp:inline>
-        </w:drawing>
-      </w:r>
-    </w:p>
-    <w:p>
-      <w:pPr>
-        <w:pStyle w:val="SourceCode"/>
-      </w:pPr>
-      <w:r>
-        <w:rPr>
-          <w:rStyle w:val="KeywordTok"/>
-        </w:rPr>
-        <w:t xml:space="preserve">plot</w:t>
-      </w:r>
-      <w:r>
-        <w:rPr>
-          <w:rStyle w:val="NormalTok"/>
-        </w:rPr>
-        <w:t xml:space="preserve">(</w:t>
-      </w:r>
-      <w:r>
-        <w:rPr>
-          <w:rStyle w:val="KeywordTok"/>
-        </w:rPr>
-        <w:t xml:space="preserve">allEffects</w:t>
-      </w:r>
-      <w:r>
-        <w:rPr>
-          <w:rStyle w:val="NormalTok"/>
-        </w:rPr>
-        <w:t xml:space="preserve">(modelLogMinn))</w:t>
-      </w:r>
-    </w:p>
-    <w:p>
-      <w:pPr>
-        <w:pStyle w:val="FirstParagraph"/>
-      </w:pPr>
-      <w:r>
-        <w:drawing>
-          <wp:inline>
-            <wp:extent cx="5334000" cy="4267200"/>
-            <wp:effectExtent b="0" l="0" r="0" t="0"/>
-            <wp:docPr descr="" title="" id="1" name="Picture"/>
-            <a:graphic>
-              <a:graphicData uri="http://schemas.openxmlformats.org/drawingml/2006/picture">
-                <pic:pic>
-                  <pic:nvPicPr>
-                    <pic:cNvPr descr="Wolfe_HW_3_files/figure-docx/unnamed-chunk-27-1.png" id="0" name="Picture"/>
-                    <pic:cNvPicPr>
-                      <a:picLocks noChangeArrowheads="1" noChangeAspect="1"/>
-                    </pic:cNvPicPr>
-                  </pic:nvPicPr>
-                  <pic:blipFill>
-                    <a:blip r:embed="rId45"/>
-                    <a:stretch>
-                      <a:fillRect/>
-                    </a:stretch>
-                  </pic:blipFill>
-                  <pic:spPr bwMode="auto">
-                    <a:xfrm>
-                      <a:off x="0" y="0"/>
-                      <a:ext cx="5334000" cy="4267200"/>
-                    </a:xfrm>
-                    <a:prstGeom prst="rect">
-                      <a:avLst/>
-                    </a:prstGeom>
-                    <a:noFill/>
-                    <a:ln w="9525">
-                      <a:noFill/>
-                      <a:headEnd/>
-                      <a:tailEnd/>
-                    </a:ln>
-                  </pic:spPr>
-                </pic:pic>
-              </a:graphicData>
-            </a:graphic>
-          </wp:inline>
-        </w:drawing>
-      </w:r>
-    </w:p>
-    <w:p>
-      <w:pPr>
-        <w:pStyle w:val="BodyText"/>
-      </w:pPr>
-      <w:r>
-        <w:t xml:space="preserve">Square Root</w:t>
-      </w:r>
-    </w:p>
-    <w:p>
-      <w:pPr>
-        <w:pStyle w:val="SourceCode"/>
-      </w:pPr>
-      <w:r>
-        <w:rPr>
-          <w:rStyle w:val="NormalTok"/>
-        </w:rPr>
-        <w:t xml:space="preserve">modelMinnsqrt&lt;-</w:t>
-      </w:r>
-      <w:r>
-        <w:rPr>
-          <w:rStyle w:val="KeywordTok"/>
-        </w:rPr>
-        <w:t xml:space="preserve">lm</w:t>
-      </w:r>
-      <w:r>
-        <w:rPr>
-          <w:rStyle w:val="NormalTok"/>
-        </w:rPr>
-        <w:t xml:space="preserve">(</w:t>
-      </w:r>
-      <w:r>
-        <w:rPr>
-          <w:rStyle w:val="KeywordTok"/>
-        </w:rPr>
-        <w:t xml:space="preserve">sqrt</w:t>
-      </w:r>
-      <w:r>
-        <w:rPr>
-          <w:rStyle w:val="NormalTok"/>
-        </w:rPr>
-        <w:t xml:space="preserve">(acrePrice)</w:t>
-      </w:r>
-      <w:r>
-        <w:rPr>
-          <w:rStyle w:val="OperatorTok"/>
-        </w:rPr>
-        <w:t xml:space="preserve">~</w:t>
-      </w:r>
-      <w:r>
-        <w:rPr>
-          <w:rStyle w:val="NormalTok"/>
-        </w:rPr>
-        <w:t xml:space="preserve">improvements</w:t>
-      </w:r>
-      <w:r>
-        <w:rPr>
-          <w:rStyle w:val="OperatorTok"/>
-        </w:rPr>
-        <w:t xml:space="preserve">+</w:t>
-      </w:r>
-      <w:r>
-        <w:rPr>
-          <w:rStyle w:val="NormalTok"/>
-        </w:rPr>
-        <w:t xml:space="preserve">year</w:t>
-      </w:r>
-      <w:r>
-        <w:rPr>
-          <w:rStyle w:val="OperatorTok"/>
-        </w:rPr>
-        <w:t xml:space="preserve">+</w:t>
-      </w:r>
-      <w:r>
-        <w:rPr>
-          <w:rStyle w:val="KeywordTok"/>
-        </w:rPr>
-        <w:t xml:space="preserve">sqrt</w:t>
-      </w:r>
-      <w:r>
-        <w:rPr>
-          <w:rStyle w:val="NormalTok"/>
-        </w:rPr>
-        <w:t xml:space="preserve">(acres)</w:t>
-      </w:r>
-      <w:r>
-        <w:rPr>
-          <w:rStyle w:val="OperatorTok"/>
-        </w:rPr>
-        <w:t xml:space="preserve">+</w:t>
-      </w:r>
-      <w:r>
-        <w:rPr>
-          <w:rStyle w:val="KeywordTok"/>
-        </w:rPr>
-        <w:t xml:space="preserve">sqrt</w:t>
-      </w:r>
-      <w:r>
-        <w:rPr>
-          <w:rStyle w:val="NormalTok"/>
-        </w:rPr>
-        <w:t xml:space="preserve">(tillable)</w:t>
-      </w:r>
-      <w:r>
-        <w:rPr>
-          <w:rStyle w:val="OperatorTok"/>
-        </w:rPr>
-        <w:t xml:space="preserve">+</w:t>
-      </w:r>
-      <w:r>
-        <w:rPr>
-          <w:rStyle w:val="NormalTok"/>
-        </w:rPr>
-        <w:t xml:space="preserve">crpPct</w:t>
-      </w:r>
-      <w:r>
-        <w:rPr>
-          <w:rStyle w:val="OperatorTok"/>
-        </w:rPr>
-        <w:t xml:space="preserve">+</w:t>
-      </w:r>
-      <w:r>
-        <w:rPr>
-          <w:rStyle w:val="NormalTok"/>
-        </w:rPr>
-        <w:t xml:space="preserve">productivity, </w:t>
-      </w:r>
-      <w:r>
-        <w:rPr>
-          <w:rStyle w:val="DataTypeTok"/>
-        </w:rPr>
-        <w:t xml:space="preserve">data=</w:t>
-      </w:r>
-      <w:r>
-        <w:rPr>
-          <w:rStyle w:val="NormalTok"/>
-        </w:rPr>
-        <w:t xml:space="preserve">MinnLand)</w:t>
-      </w:r>
-      <w:r>
-        <w:br/>
-      </w:r>
-      <w:r>
-        <w:rPr>
-          <w:rStyle w:val="KeywordTok"/>
-        </w:rPr>
-        <w:t xml:space="preserve">summary</w:t>
-      </w:r>
-      <w:r>
-        <w:rPr>
-          <w:rStyle w:val="NormalTok"/>
-        </w:rPr>
-        <w:t xml:space="preserve">(modelMinnsqrt)</w:t>
-      </w:r>
-    </w:p>
-    <w:p>
-      <w:pPr>
-        <w:pStyle w:val="SourceCode"/>
-      </w:pPr>
-      <w:r>
-        <w:rPr>
-          <w:rStyle w:val="VerbatimChar"/>
-        </w:rPr>
-        <w:t xml:space="preserve">## </w:t>
-      </w:r>
-      <w:r>
-        <w:br/>
-      </w:r>
-      <w:r>
-        <w:rPr>
-          <w:rStyle w:val="VerbatimChar"/>
-        </w:rPr>
-        <w:t xml:space="preserve">## Call:</w:t>
-      </w:r>
-      <w:r>
-        <w:br/>
-      </w:r>
-      <w:r>
-        <w:rPr>
-          <w:rStyle w:val="VerbatimChar"/>
-        </w:rPr>
-        <w:t xml:space="preserve">## lm(formula = sqrt(acrePrice) ~ improvements + year + sqrt(acres) + </w:t>
-      </w:r>
-      <w:r>
-        <w:br/>
-      </w:r>
-      <w:r>
-        <w:rPr>
-          <w:rStyle w:val="VerbatimChar"/>
-        </w:rPr>
-        <w:t xml:space="preserve">##     sqrt(tillable) + crpPct + productivity, data = MinnLand)</w:t>
-      </w:r>
-      <w:r>
-        <w:br/>
-      </w:r>
-      <w:r>
-        <w:rPr>
-          <w:rStyle w:val="VerbatimChar"/>
-        </w:rPr>
-        <w:t xml:space="preserve">## </w:t>
-      </w:r>
-      <w:r>
-        <w:br/>
-      </w:r>
-      <w:r>
-        <w:rPr>
-          <w:rStyle w:val="VerbatimChar"/>
-        </w:rPr>
-        <w:t xml:space="preserve">## Residuals:</w:t>
-      </w:r>
-      <w:r>
-        <w:br/>
-      </w:r>
-      <w:r>
-        <w:rPr>
-          <w:rStyle w:val="VerbatimChar"/>
-        </w:rPr>
-        <w:t xml:space="preserve">##     Min      1Q  Median      3Q     Max </w:t>
-      </w:r>
-      <w:r>
-        <w:br/>
-      </w:r>
-      <w:r>
-        <w:rPr>
-          <w:rStyle w:val="VerbatimChar"/>
-        </w:rPr>
-        <w:t xml:space="preserve">## -45.671  -4.920  -0.143   4.434  59.566 </w:t>
-      </w:r>
-      <w:r>
-        <w:br/>
-      </w:r>
-      <w:r>
-        <w:rPr>
-          <w:rStyle w:val="VerbatimChar"/>
-        </w:rPr>
-        <w:t xml:space="preserve">## </w:t>
-      </w:r>
-      <w:r>
-        <w:br/>
-      </w:r>
-      <w:r>
-        <w:rPr>
-          <w:rStyle w:val="VerbatimChar"/>
-        </w:rPr>
-        <w:t xml:space="preserve">## Coefficients:</w:t>
-      </w:r>
-      <w:r>
-        <w:br/>
-      </w:r>
-      <w:r>
-        <w:rPr>
-          <w:rStyle w:val="VerbatimChar"/>
-        </w:rPr>
-        <w:t xml:space="preserve">##                  Estimate Std. Error t value Pr(&gt;|t|)    </w:t>
-      </w:r>
-      <w:r>
-        <w:br/>
-      </w:r>
-      <w:r>
-        <w:rPr>
-          <w:rStyle w:val="VerbatimChar"/>
-        </w:rPr>
-        <w:t xml:space="preserve">## (Intercept)    -6.252e+03  8.124e+01  -76.95   &lt;2e-16 ***</w:t>
-      </w:r>
-      <w:r>
-        <w:br/>
-      </w:r>
-      <w:r>
-        <w:rPr>
-          <w:rStyle w:val="VerbatimChar"/>
-        </w:rPr>
-        <w:t xml:space="preserve">## improvements    4.291e-01  1.176e-02   36.49   &lt;2e-16 ***</w:t>
-      </w:r>
-      <w:r>
-        <w:br/>
-      </w:r>
-      <w:r>
-        <w:rPr>
-          <w:rStyle w:val="VerbatimChar"/>
-        </w:rPr>
-        <w:t xml:space="preserve">## year            3.126e+00  4.052e-02   77.15   &lt;2e-16 ***</w:t>
-      </w:r>
-      <w:r>
-        <w:br/>
-      </w:r>
-      <w:r>
-        <w:rPr>
-          <w:rStyle w:val="VerbatimChar"/>
-        </w:rPr>
-        <w:t xml:space="preserve">## sqrt(acres)    -5.409e-01  2.818e-02  -19.20   &lt;2e-16 ***</w:t>
-      </w:r>
-      <w:r>
-        <w:br/>
-      </w:r>
-      <w:r>
-        <w:rPr>
-          <w:rStyle w:val="VerbatimChar"/>
-        </w:rPr>
-        <w:t xml:space="preserve">## sqrt(tillable)  1.278e+00  1.087e-01   11.76   &lt;2e-16 ***</w:t>
-      </w:r>
-      <w:r>
-        <w:br/>
-      </w:r>
-      <w:r>
-        <w:rPr>
-          <w:rStyle w:val="VerbatimChar"/>
-        </w:rPr>
-        <w:t xml:space="preserve">## crpPct         -1.036e-01  7.373e-03  -14.05   &lt;2e-16 ***</w:t>
-      </w:r>
-      <w:r>
-        <w:br/>
-      </w:r>
-      <w:r>
-        <w:rPr>
-          <w:rStyle w:val="VerbatimChar"/>
-        </w:rPr>
-        <w:t xml:space="preserve">## productivity    3.897e-01  7.871e-03   49.51   &lt;2e-16 ***</w:t>
-      </w:r>
-      <w:r>
-        <w:br/>
-      </w:r>
-      <w:r>
-        <w:rPr>
-          <w:rStyle w:val="VerbatimChar"/>
-        </w:rPr>
-        <w:t xml:space="preserve">## ---</w:t>
-      </w:r>
-      <w:r>
-        <w:br/>
-      </w:r>
-      <w:r>
-        <w:rPr>
-          <w:rStyle w:val="VerbatimChar"/>
-        </w:rPr>
-        <w:t xml:space="preserve">## Signif. codes:  0 '***' 0.001 '**' 0.01 '*' 0.05 '.' 0.1 ' ' 1</w:t>
-      </w:r>
-      <w:r>
-        <w:br/>
-      </w:r>
-      <w:r>
-        <w:rPr>
-          <w:rStyle w:val="VerbatimChar"/>
-        </w:rPr>
-        <w:t xml:space="preserve">## </w:t>
-      </w:r>
-      <w:r>
-        <w:br/>
-      </w:r>
-      <w:r>
-        <w:rPr>
-          <w:rStyle w:val="VerbatimChar"/>
-        </w:rPr>
-        <w:t xml:space="preserve">## Residual standard error: 9.153 on 8763 degrees of freedom</w:t>
-      </w:r>
-      <w:r>
-        <w:br/>
-      </w:r>
-      <w:r>
-        <w:rPr>
-          <w:rStyle w:val="VerbatimChar"/>
-        </w:rPr>
-        <w:t xml:space="preserve">##   (9930 observations deleted due to missingness)</w:t>
-      </w:r>
-      <w:r>
-        <w:br/>
-      </w:r>
-      <w:r>
-        <w:rPr>
-          <w:rStyle w:val="VerbatimChar"/>
-        </w:rPr>
-        <w:t xml:space="preserve">## Multiple R-squared:  0.5609, Adjusted R-squared:  0.5606 </w:t>
-      </w:r>
-      <w:r>
-        <w:br/>
-      </w:r>
-      <w:r>
-        <w:rPr>
-          <w:rStyle w:val="VerbatimChar"/>
-        </w:rPr>
-        <w:t xml:space="preserve">## F-statistic:  1865 on 6 and 8763 DF,  p-value: &lt; 2.2e-16</w:t>
+        <w:t xml:space="preserve">A one unit increase in improvements yields a 1.4% increase in price per acre.</w:t>
+      </w:r>
+      <w:r>
+        <w:t xml:space="preserve"> </w:t>
+      </w:r>
+      <w:r>
+        <w:t xml:space="preserve">A one unit increase in year yields a 1.21% increase in price per acre (I feel that this may be incorrect as I am unsure how to convert year into a factor).</w:t>
+      </w:r>
+      <w:r>
+        <w:t xml:space="preserve"> </w:t>
+      </w:r>
+      <w:r>
+        <w:t xml:space="preserve">A one percent increase in acres yields a 1.08% decrease in price per acre.</w:t>
+      </w:r>
+      <w:r>
+        <w:t xml:space="preserve"> </w:t>
+      </w:r>
+      <w:r>
+        <w:t xml:space="preserve">A one percent increase in tillable land yields a 2.155% increase in price per acre.</w:t>
+      </w:r>
+      <w:r>
+        <w:t xml:space="preserve"> </w:t>
+      </w:r>
+      <w:r>
+        <w:t xml:space="preserve">A one unit increase in acres enrolled in the Conservation Reserve Program yields a 4.73% decrease in price per acre.</w:t>
+      </w:r>
+      <w:r>
+        <w:t xml:space="preserve"> </w:t>
+      </w:r>
+      <w:r>
+        <w:t xml:space="preserve">A one unit increase in average agronomic productivity yields a 1.63% increase in price per acre.</w:t>
       </w:r>
     </w:p>
     <w:sectPr/>

</xml_diff>